<commit_message>
Labs and Updated Pricing on Pog Chart
I added my labs for the week and then updated the pogchart to adjust to current prices
</commit_message>
<xml_diff>
--- a/PogsCharts.docx
+++ b/PogsCharts.docx
@@ -1,6 +1,6 @@
 
 <file path=word/document.xml><?xml version="1.0" encoding="utf-8"?>
-<w:document xmlns:wpc="http://schemas.microsoft.com/office/word/2010/wordprocessingCanvas" xmlns:cx="http://schemas.microsoft.com/office/drawing/2014/chartex" xmlns:cx1="http://schemas.microsoft.com/office/drawing/2015/9/8/chartex" xmlns:cx2="http://schemas.microsoft.com/office/drawing/2015/10/21/chartex" xmlns:cx3="http://schemas.microsoft.com/office/drawing/2016/5/9/chartex" xmlns:cx4="http://schemas.microsoft.com/office/drawing/2016/5/10/chartex" xmlns:cx5="http://schemas.microsoft.com/office/drawing/2016/5/11/chartex" xmlns:cx6="http://schemas.microsoft.com/office/drawing/2016/5/12/chartex" xmlns:cx7="http://schemas.microsoft.com/office/drawing/2016/5/13/chartex" xmlns:cx8="http://schemas.microsoft.com/office/drawing/2016/5/14/chartex" xmlns:mc="http://schemas.openxmlformats.org/markup-compatibility/2006" xmlns:aink="http://schemas.microsoft.com/office/drawing/2016/ink" xmlns:am3d="http://schemas.microsoft.com/office/drawing/2017/model3d" xmlns:o="urn:schemas-microsoft-com:office:office" xmlns:oel="http://schemas.microsoft.com/office/2019/extlst" xmlns:r="http://schemas.openxmlformats.org/officeDocument/2006/relationships" xmlns:m="http://schemas.openxmlformats.org/officeDocument/2006/math" xmlns:v="urn:schemas-microsoft-com:vml" xmlns:wp14="http://schemas.microsoft.com/office/word/2010/wordprocessingDrawing" xmlns:wp="http://schemas.openxmlformats.org/drawingml/2006/wordprocessingDrawing" xmlns:w10="urn:schemas-microsoft-com:office:word" xmlns:w="http://schemas.openxmlformats.org/wordprocessingml/2006/main" xmlns:w14="http://schemas.microsoft.com/office/word/2010/wordml" xmlns:w15="http://schemas.microsoft.com/office/word/2012/wordml" xmlns:w16cex="http://schemas.microsoft.com/office/word/2018/wordml/cex" xmlns:w16cid="http://schemas.microsoft.com/office/word/2016/wordml/cid" xmlns:w16="http://schemas.microsoft.com/office/word/2018/wordml" xmlns:w16sdtdh="http://schemas.microsoft.com/office/word/2020/wordml/sdtdatahash" xmlns:w16se="http://schemas.microsoft.com/office/word/2015/wordml/symex" xmlns:wpg="http://schemas.microsoft.com/office/word/2010/wordprocessingGroup" xmlns:wpi="http://schemas.microsoft.com/office/word/2010/wordprocessingInk" xmlns:wne="http://schemas.microsoft.com/office/word/2006/wordml" xmlns:wps="http://schemas.microsoft.com/office/word/2010/wordprocessingShape" mc:Ignorable="w14 w15 w16se w16cid w16 w16cex w16sdtdh wp14">
+<w:document xmlns:wpc="http://schemas.microsoft.com/office/word/2010/wordprocessingCanvas" xmlns:cx="http://schemas.microsoft.com/office/drawing/2014/chartex" xmlns:cx1="http://schemas.microsoft.com/office/drawing/2015/9/8/chartex" xmlns:cx2="http://schemas.microsoft.com/office/drawing/2015/10/21/chartex" xmlns:cx3="http://schemas.microsoft.com/office/drawing/2016/5/9/chartex" xmlns:cx4="http://schemas.microsoft.com/office/drawing/2016/5/10/chartex" xmlns:cx5="http://schemas.microsoft.com/office/drawing/2016/5/11/chartex" xmlns:cx6="http://schemas.microsoft.com/office/drawing/2016/5/12/chartex" xmlns:cx7="http://schemas.microsoft.com/office/drawing/2016/5/13/chartex" xmlns:cx8="http://schemas.microsoft.com/office/drawing/2016/5/14/chartex" xmlns:mc="http://schemas.openxmlformats.org/markup-compatibility/2006" xmlns:aink="http://schemas.microsoft.com/office/drawing/2016/ink" xmlns:am3d="http://schemas.microsoft.com/office/drawing/2017/model3d" xmlns:o="urn:schemas-microsoft-com:office:office" xmlns:r="http://schemas.openxmlformats.org/officeDocument/2006/relationships" xmlns:m="http://schemas.openxmlformats.org/officeDocument/2006/math" xmlns:v="urn:schemas-microsoft-com:vml" xmlns:wp14="http://schemas.microsoft.com/office/word/2010/wordprocessingDrawing" xmlns:wp="http://schemas.openxmlformats.org/drawingml/2006/wordprocessingDrawing" xmlns:w10="urn:schemas-microsoft-com:office:word" xmlns:w="http://schemas.openxmlformats.org/wordprocessingml/2006/main" xmlns:w14="http://schemas.microsoft.com/office/word/2010/wordml" xmlns:w15="http://schemas.microsoft.com/office/word/2012/wordml" xmlns:w16cid="http://schemas.microsoft.com/office/word/2016/wordml/cid" xmlns:w16se="http://schemas.microsoft.com/office/word/2015/wordml/symex" xmlns:wpg="http://schemas.microsoft.com/office/word/2010/wordprocessingGroup" xmlns:wpi="http://schemas.microsoft.com/office/word/2010/wordprocessingInk" xmlns:wne="http://schemas.microsoft.com/office/word/2006/wordml" xmlns:wps="http://schemas.microsoft.com/office/word/2010/wordprocessingShape" mc:Ignorable="w14 w15 w16se w16cid wp14">
   <w:body>
     <w:p>
       <w:pPr>
@@ -196,6 +196,7 @@
               </w:rPr>
               <w:t xml:space="preserve">start at 2 </w:t>
             </w:r>
+            <w:proofErr w:type="spellStart"/>
             <w:r>
               <w:rPr>
                 <w:b/>
@@ -210,7 +211,16 @@
                 <w:sz w:val="21"/>
                 <w:szCs w:val="21"/>
               </w:rPr>
-              <w:t>ogs)</w:t>
+              <w:t>ogs</w:t>
+            </w:r>
+            <w:proofErr w:type="spellEnd"/>
+            <w:r>
+              <w:rPr>
+                <w:b/>
+                <w:sz w:val="21"/>
+                <w:szCs w:val="21"/>
+              </w:rPr>
+              <w:t>)</w:t>
             </w:r>
           </w:p>
         </w:tc>
@@ -392,6 +402,7 @@
               </w:rPr>
               <w:t xml:space="preserve">100 </w:t>
             </w:r>
+            <w:proofErr w:type="spellStart"/>
             <w:r>
               <w:rPr>
                 <w:b/>
@@ -408,6 +419,7 @@
               </w:rPr>
               <w:t>ogs</w:t>
             </w:r>
+            <w:proofErr w:type="spellEnd"/>
           </w:p>
         </w:tc>
         <w:tc>
@@ -437,7 +449,16 @@
                 <w:sz w:val="24"/>
                 <w:szCs w:val="24"/>
               </w:rPr>
-              <w:t xml:space="preserve">the prior </w:t>
+              <w:t xml:space="preserve">the </w:t>
+            </w:r>
+            <w:proofErr w:type="gramStart"/>
+            <w:r>
+              <w:rPr>
+                <w:b/>
+                <w:sz w:val="24"/>
+                <w:szCs w:val="24"/>
+              </w:rPr>
+              <w:t xml:space="preserve">prior </w:t>
             </w:r>
             <w:r>
               <w:rPr>
@@ -447,6 +468,7 @@
               </w:rPr>
               <w:t xml:space="preserve"> week</w:t>
             </w:r>
+            <w:proofErr w:type="gramEnd"/>
           </w:p>
         </w:tc>
         <w:tc>
@@ -504,8 +526,18 @@
                 <w:sz w:val="24"/>
                 <w:szCs w:val="24"/>
               </w:rPr>
-              <w:t>Minting Pogs</w:t>
-            </w:r>
+              <w:t xml:space="preserve">Minting </w:t>
+            </w:r>
+            <w:proofErr w:type="spellStart"/>
+            <w:r>
+              <w:rPr>
+                <w:b/>
+                <w:sz w:val="24"/>
+                <w:szCs w:val="24"/>
+              </w:rPr>
+              <w:t>Pogs</w:t>
+            </w:r>
+            <w:proofErr w:type="spellEnd"/>
           </w:p>
         </w:tc>
         <w:tc>
@@ -529,6 +561,7 @@
               </w:rPr>
               <w:t xml:space="preserve">20 </w:t>
             </w:r>
+            <w:proofErr w:type="spellStart"/>
             <w:r>
               <w:rPr>
                 <w:b/>
@@ -545,6 +578,7 @@
               </w:rPr>
               <w:t>ogs</w:t>
             </w:r>
+            <w:proofErr w:type="spellEnd"/>
           </w:p>
         </w:tc>
         <w:tc>
@@ -608,7 +642,21 @@
               <w:rPr>
                 <w:b/>
               </w:rPr>
-              <w:t xml:space="preserve"> be a SVG file</w:t>
+              <w:t xml:space="preserve"> be </w:t>
+            </w:r>
+            <w:proofErr w:type="gramStart"/>
+            <w:r>
+              <w:rPr>
+                <w:b/>
+              </w:rPr>
+              <w:t>a</w:t>
+            </w:r>
+            <w:proofErr w:type="gramEnd"/>
+            <w:r>
+              <w:rPr>
+                <w:b/>
+              </w:rPr>
+              <w:t xml:space="preserve"> SVG file</w:t>
             </w:r>
           </w:p>
           <w:p>
@@ -664,7 +712,21 @@
               <w:rPr>
                 <w:b/>
               </w:rPr>
-              <w:t>You get 1 minted pog back</w:t>
+              <w:t xml:space="preserve">You get 1 minted </w:t>
+            </w:r>
+            <w:proofErr w:type="spellStart"/>
+            <w:r>
+              <w:rPr>
+                <w:b/>
+              </w:rPr>
+              <w:t>pog</w:t>
+            </w:r>
+            <w:proofErr w:type="spellEnd"/>
+            <w:r>
+              <w:rPr>
+                <w:b/>
+              </w:rPr>
+              <w:t xml:space="preserve"> back</w:t>
             </w:r>
           </w:p>
         </w:tc>
@@ -736,6 +798,7 @@
               </w:rPr>
               <w:t xml:space="preserve">10 </w:t>
             </w:r>
+            <w:proofErr w:type="spellStart"/>
             <w:r>
               <w:rPr>
                 <w:b/>
@@ -752,6 +815,7 @@
               </w:rPr>
               <w:t>ogs</w:t>
             </w:r>
+            <w:proofErr w:type="spellEnd"/>
           </w:p>
         </w:tc>
         <w:tc>
@@ -843,6 +907,7 @@
               </w:rPr>
               <w:t xml:space="preserve">5 </w:t>
             </w:r>
+            <w:proofErr w:type="spellStart"/>
             <w:r>
               <w:rPr>
                 <w:b/>
@@ -859,6 +924,7 @@
               </w:rPr>
               <w:t>ogs</w:t>
             </w:r>
+            <w:proofErr w:type="spellEnd"/>
           </w:p>
         </w:tc>
         <w:tc>
@@ -949,6 +1015,7 @@
               </w:rPr>
               <w:t xml:space="preserve">5 </w:t>
             </w:r>
+            <w:proofErr w:type="spellStart"/>
             <w:r>
               <w:rPr>
                 <w:b/>
@@ -965,6 +1032,7 @@
               </w:rPr>
               <w:t>ogs</w:t>
             </w:r>
+            <w:proofErr w:type="spellEnd"/>
           </w:p>
         </w:tc>
         <w:tc>
@@ -1124,7 +1192,25 @@
                 <w:sz w:val="24"/>
                 <w:szCs w:val="24"/>
               </w:rPr>
-              <w:t>(Min. 5 pogs)</w:t>
+              <w:t xml:space="preserve">(Min. 5 </w:t>
+            </w:r>
+            <w:proofErr w:type="spellStart"/>
+            <w:r>
+              <w:rPr>
+                <w:b/>
+                <w:sz w:val="24"/>
+                <w:szCs w:val="24"/>
+              </w:rPr>
+              <w:t>pogs</w:t>
+            </w:r>
+            <w:proofErr w:type="spellEnd"/>
+            <w:r>
+              <w:rPr>
+                <w:b/>
+                <w:sz w:val="24"/>
+                <w:szCs w:val="24"/>
+              </w:rPr>
+              <w:t>)</w:t>
             </w:r>
           </w:p>
         </w:tc>
@@ -1204,8 +1290,26 @@
                 <w:sz w:val="24"/>
                 <w:szCs w:val="24"/>
               </w:rPr>
-              <w:t>2 Pog</w:t>
-            </w:r>
+              <w:t>3</w:t>
+            </w:r>
+            <w:r>
+              <w:rPr>
+                <w:b/>
+                <w:sz w:val="24"/>
+                <w:szCs w:val="24"/>
+              </w:rPr>
+              <w:t xml:space="preserve"> </w:t>
+            </w:r>
+            <w:proofErr w:type="spellStart"/>
+            <w:r>
+              <w:rPr>
+                <w:b/>
+                <w:sz w:val="24"/>
+                <w:szCs w:val="24"/>
+              </w:rPr>
+              <w:t>Pog</w:t>
+            </w:r>
+            <w:proofErr w:type="spellEnd"/>
           </w:p>
         </w:tc>
         <w:tc>
@@ -1250,7 +1354,33 @@
                 <w:sz w:val="24"/>
                 <w:szCs w:val="24"/>
               </w:rPr>
-              <w:t xml:space="preserve">Grab a soda </w:t>
+              <w:t xml:space="preserve">Grab a </w:t>
+            </w:r>
+            <w:proofErr w:type="gramStart"/>
+            <w:r>
+              <w:rPr>
+                <w:b/>
+                <w:sz w:val="24"/>
+                <w:szCs w:val="24"/>
+              </w:rPr>
+              <w:t xml:space="preserve">soda </w:t>
+            </w:r>
+            <w:r>
+              <w:rPr>
+                <w:b/>
+                <w:sz w:val="24"/>
+                <w:szCs w:val="24"/>
+              </w:rPr>
+              <w:t xml:space="preserve"> and</w:t>
+            </w:r>
+            <w:proofErr w:type="gramEnd"/>
+            <w:r>
+              <w:rPr>
+                <w:b/>
+                <w:sz w:val="24"/>
+                <w:szCs w:val="24"/>
+              </w:rPr>
+              <w:t xml:space="preserve"> drink it</w:t>
             </w:r>
           </w:p>
         </w:tc>
@@ -1300,6 +1430,7 @@
               </w:rPr>
               <w:t xml:space="preserve">1 </w:t>
             </w:r>
+            <w:proofErr w:type="spellStart"/>
             <w:r>
               <w:rPr>
                 <w:b/>
@@ -1314,7 +1445,16 @@
                 <w:sz w:val="24"/>
                 <w:szCs w:val="24"/>
               </w:rPr>
-              <w:t>og per hour</w:t>
+              <w:t>og</w:t>
+            </w:r>
+            <w:proofErr w:type="spellEnd"/>
+            <w:r>
+              <w:rPr>
+                <w:b/>
+                <w:sz w:val="24"/>
+                <w:szCs w:val="24"/>
+              </w:rPr>
+              <w:t xml:space="preserve"> per hour</w:t>
             </w:r>
           </w:p>
           <w:p>
@@ -1378,7 +1518,43 @@
                 <w:sz w:val="24"/>
                 <w:szCs w:val="24"/>
               </w:rPr>
-              <w:t>Let you 3D print a object</w:t>
+              <w:t xml:space="preserve">Let </w:t>
+            </w:r>
+            <w:proofErr w:type="gramStart"/>
+            <w:r>
+              <w:rPr>
+                <w:b/>
+                <w:sz w:val="24"/>
+                <w:szCs w:val="24"/>
+              </w:rPr>
+              <w:t>you</w:t>
+            </w:r>
+            <w:proofErr w:type="gramEnd"/>
+            <w:r>
+              <w:rPr>
+                <w:b/>
+                <w:sz w:val="24"/>
+                <w:szCs w:val="24"/>
+              </w:rPr>
+              <w:t xml:space="preserve"> 3D print </w:t>
+            </w:r>
+            <w:proofErr w:type="spellStart"/>
+            <w:r>
+              <w:rPr>
+                <w:b/>
+                <w:sz w:val="24"/>
+                <w:szCs w:val="24"/>
+              </w:rPr>
+              <w:t>a</w:t>
+            </w:r>
+            <w:proofErr w:type="spellEnd"/>
+            <w:r>
+              <w:rPr>
+                <w:b/>
+                <w:sz w:val="24"/>
+                <w:szCs w:val="24"/>
+              </w:rPr>
+              <w:t xml:space="preserve"> object</w:t>
             </w:r>
           </w:p>
         </w:tc>
@@ -1429,8 +1605,26 @@
                 <w:sz w:val="24"/>
                 <w:szCs w:val="24"/>
               </w:rPr>
-              <w:t>1 Pog</w:t>
-            </w:r>
+              <w:t>3</w:t>
+            </w:r>
+            <w:r>
+              <w:rPr>
+                <w:b/>
+                <w:sz w:val="24"/>
+                <w:szCs w:val="24"/>
+              </w:rPr>
+              <w:t xml:space="preserve"> </w:t>
+            </w:r>
+            <w:proofErr w:type="spellStart"/>
+            <w:r>
+              <w:rPr>
+                <w:b/>
+                <w:sz w:val="24"/>
+                <w:szCs w:val="24"/>
+              </w:rPr>
+              <w:t>Pog</w:t>
+            </w:r>
+            <w:proofErr w:type="spellEnd"/>
           </w:p>
         </w:tc>
         <w:tc>
@@ -1477,6 +1671,16 @@
               </w:rPr>
               <w:t>Get it from the snack box</w:t>
             </w:r>
+            <w:r>
+              <w:rPr>
+                <w:b/>
+                <w:sz w:val="24"/>
+                <w:szCs w:val="24"/>
+              </w:rPr>
+              <w:t xml:space="preserve"> and eat it</w:t>
+            </w:r>
+            <w:bookmarkStart w:id="0" w:name="_GoBack"/>
+            <w:bookmarkEnd w:id="0"/>
           </w:p>
         </w:tc>
       </w:tr>
@@ -1523,8 +1727,18 @@
                 <w:sz w:val="24"/>
                 <w:szCs w:val="24"/>
               </w:rPr>
-              <w:t>1 Pog</w:t>
-            </w:r>
+              <w:t xml:space="preserve">1 </w:t>
+            </w:r>
+            <w:proofErr w:type="spellStart"/>
+            <w:r>
+              <w:rPr>
+                <w:b/>
+                <w:sz w:val="24"/>
+                <w:szCs w:val="24"/>
+              </w:rPr>
+              <w:t>Pog</w:t>
+            </w:r>
+            <w:proofErr w:type="spellEnd"/>
           </w:p>
         </w:tc>
         <w:tc>
@@ -1641,8 +1855,17 @@
                 <w:sz w:val="24"/>
                 <w:szCs w:val="24"/>
               </w:rPr>
-              <w:t xml:space="preserve">1 </w:t>
-            </w:r>
+              <w:t>2</w:t>
+            </w:r>
+            <w:r>
+              <w:rPr>
+                <w:b/>
+                <w:sz w:val="24"/>
+                <w:szCs w:val="24"/>
+              </w:rPr>
+              <w:t xml:space="preserve"> </w:t>
+            </w:r>
+            <w:proofErr w:type="spellStart"/>
             <w:r>
               <w:rPr>
                 <w:b/>
@@ -1659,6 +1882,7 @@
               </w:rPr>
               <w:t>og</w:t>
             </w:r>
+            <w:proofErr w:type="spellEnd"/>
           </w:p>
         </w:tc>
         <w:tc>
@@ -2083,7 +2307,21 @@
         <w:rPr>
           <w:b/>
         </w:rPr>
-        <w:t xml:space="preserve"> pogs ideas</w:t>
+        <w:t xml:space="preserve"> </w:t>
+      </w:r>
+      <w:proofErr w:type="spellStart"/>
+      <w:r>
+        <w:rPr>
+          <w:b/>
+        </w:rPr>
+        <w:t>pogs</w:t>
+      </w:r>
+      <w:proofErr w:type="spellEnd"/>
+      <w:r>
+        <w:rPr>
+          <w:b/>
+        </w:rPr>
+        <w:t xml:space="preserve"> ideas</w:t>
       </w:r>
       <w:r>
         <w:rPr>
@@ -2131,7 +2369,21 @@
         <w:rPr>
           <w:b/>
         </w:rPr>
-        <w:t xml:space="preserve">Must follow all the requirements listed in Description for minting pogs. This </w:t>
+        <w:t xml:space="preserve">Must follow all the requirements listed in Description for minting </w:t>
+      </w:r>
+      <w:proofErr w:type="spellStart"/>
+      <w:r>
+        <w:rPr>
+          <w:b/>
+        </w:rPr>
+        <w:t>pogs</w:t>
+      </w:r>
+      <w:proofErr w:type="spellEnd"/>
+      <w:r>
+        <w:rPr>
+          <w:b/>
+        </w:rPr>
+        <w:t xml:space="preserve">. This </w:t>
       </w:r>
       <w:hyperlink r:id="rId6" w:anchor=":~:text=In%20Inkscape%2C%20you%20can%20not,on%20how%20to%20do%20that" w:history="1">
         <w:r>
@@ -2166,6 +2418,7 @@
           <w:szCs w:val="50"/>
         </w:rPr>
       </w:pPr>
+      <w:proofErr w:type="spellStart"/>
       <w:r>
         <w:rPr>
           <w:rFonts w:asciiTheme="minorHAnsi" w:hAnsiTheme="minorHAnsi" w:cstheme="minorHAnsi"/>
@@ -2175,7 +2428,18 @@
           <w:szCs w:val="50"/>
         </w:rPr>
         <w:lastRenderedPageBreak/>
-        <w:t>Pogs Income Chart</w:t>
+        <w:t>Pogs</w:t>
+      </w:r>
+      <w:proofErr w:type="spellEnd"/>
+      <w:r>
+        <w:rPr>
+          <w:rFonts w:asciiTheme="minorHAnsi" w:hAnsiTheme="minorHAnsi" w:cstheme="minorHAnsi"/>
+          <w:b/>
+          <w:bCs/>
+          <w:sz w:val="50"/>
+          <w:szCs w:val="50"/>
+        </w:rPr>
+        <w:t xml:space="preserve"> Income Chart</w:t>
       </w:r>
     </w:p>
     <w:p/>
@@ -2329,8 +2593,18 @@
                 <w:sz w:val="24"/>
                 <w:szCs w:val="24"/>
               </w:rPr>
-              <w:t>1 Pog</w:t>
-            </w:r>
+              <w:t xml:space="preserve">1 </w:t>
+            </w:r>
+            <w:proofErr w:type="spellStart"/>
+            <w:r>
+              <w:rPr>
+                <w:b/>
+                <w:sz w:val="24"/>
+                <w:szCs w:val="24"/>
+              </w:rPr>
+              <w:t>Pog</w:t>
+            </w:r>
+            <w:proofErr w:type="spellEnd"/>
           </w:p>
           <w:p>
             <w:pPr>
@@ -2378,11 +2652,19 @@
                 <w:b/>
               </w:rPr>
             </w:pPr>
-            <w:r>
-              <w:rPr>
-                <w:b/>
-              </w:rPr>
-              <w:t xml:space="preserve">Everyday </w:t>
+            <w:proofErr w:type="spellStart"/>
+            <w:r>
+              <w:rPr>
+                <w:b/>
+              </w:rPr>
+              <w:t>Everyday</w:t>
+            </w:r>
+            <w:proofErr w:type="spellEnd"/>
+            <w:r>
+              <w:rPr>
+                <w:b/>
+              </w:rPr>
+              <w:t xml:space="preserve"> </w:t>
             </w:r>
             <w:r>
               <w:rPr>
@@ -2446,31 +2728,59 @@
                 <w:szCs w:val="24"/>
               </w:rPr>
             </w:pPr>
-            <w:r>
-              <w:rPr>
-                <w:b/>
-                <w:sz w:val="24"/>
-                <w:szCs w:val="24"/>
-              </w:rPr>
-              <w:t>Formbar Issues</w:t>
-            </w:r>
-          </w:p>
-          <w:p>
-            <w:pPr>
-              <w:jc w:val="center"/>
-              <w:rPr>
-                <w:b/>
-                <w:sz w:val="24"/>
-                <w:szCs w:val="24"/>
-              </w:rPr>
-            </w:pPr>
-            <w:r>
-              <w:rPr>
-                <w:b/>
-                <w:sz w:val="24"/>
-                <w:szCs w:val="24"/>
-              </w:rPr>
-              <w:t>(JS versions counts)</w:t>
+            <w:proofErr w:type="spellStart"/>
+            <w:r>
+              <w:rPr>
+                <w:b/>
+                <w:sz w:val="24"/>
+                <w:szCs w:val="24"/>
+              </w:rPr>
+              <w:t>Formbar</w:t>
+            </w:r>
+            <w:proofErr w:type="spellEnd"/>
+            <w:r>
+              <w:rPr>
+                <w:b/>
+                <w:sz w:val="24"/>
+                <w:szCs w:val="24"/>
+              </w:rPr>
+              <w:t xml:space="preserve"> Issues</w:t>
+            </w:r>
+          </w:p>
+          <w:p>
+            <w:pPr>
+              <w:jc w:val="center"/>
+              <w:rPr>
+                <w:b/>
+                <w:sz w:val="24"/>
+                <w:szCs w:val="24"/>
+              </w:rPr>
+            </w:pPr>
+            <w:r>
+              <w:rPr>
+                <w:b/>
+                <w:sz w:val="24"/>
+                <w:szCs w:val="24"/>
+              </w:rPr>
+              <w:t xml:space="preserve">(JS versions </w:t>
+            </w:r>
+            <w:proofErr w:type="gramStart"/>
+            <w:r>
+              <w:rPr>
+                <w:b/>
+                <w:sz w:val="24"/>
+                <w:szCs w:val="24"/>
+              </w:rPr>
+              <w:t>counts</w:t>
+            </w:r>
+            <w:proofErr w:type="gramEnd"/>
+            <w:r>
+              <w:rPr>
+                <w:b/>
+                <w:sz w:val="24"/>
+                <w:szCs w:val="24"/>
+              </w:rPr>
+              <w:t>)</w:t>
             </w:r>
           </w:p>
         </w:tc>
@@ -2493,7 +2803,7 @@
                 <w:sz w:val="24"/>
                 <w:szCs w:val="24"/>
               </w:rPr>
-              <w:t>? Pogs</w:t>
+              <w:t>Negotiable</w:t>
             </w:r>
           </w:p>
         </w:tc>
@@ -2535,7 +2845,25 @@
                 <w:sz w:val="24"/>
                 <w:szCs w:val="24"/>
               </w:rPr>
-              <w:t>Contact the teacher of your PR and issue Number Or write it down on the DocPac.</w:t>
+              <w:t xml:space="preserve">Contact the teacher of your PR and issue Number Or write it down on the </w:t>
+            </w:r>
+            <w:proofErr w:type="spellStart"/>
+            <w:r>
+              <w:rPr>
+                <w:b/>
+                <w:sz w:val="24"/>
+                <w:szCs w:val="24"/>
+              </w:rPr>
+              <w:t>DocPac</w:t>
+            </w:r>
+            <w:proofErr w:type="spellEnd"/>
+            <w:r>
+              <w:rPr>
+                <w:b/>
+                <w:sz w:val="24"/>
+                <w:szCs w:val="24"/>
+              </w:rPr>
+              <w:t>.</w:t>
             </w:r>
           </w:p>
         </w:tc>
@@ -2604,7 +2932,7 @@
                 <w:sz w:val="24"/>
                 <w:szCs w:val="24"/>
               </w:rPr>
-              <w:t>? Pogs</w:t>
+              <w:t>Negotiable</w:t>
             </w:r>
           </w:p>
         </w:tc>
@@ -2676,6 +3004,24 @@
                 <w:szCs w:val="24"/>
               </w:rPr>
               <w:t>Sweeping the Floors</w:t>
+            </w:r>
+          </w:p>
+          <w:p>
+            <w:pPr>
+              <w:jc w:val="center"/>
+              <w:rPr>
+                <w:b/>
+                <w:sz w:val="24"/>
+                <w:szCs w:val="24"/>
+              </w:rPr>
+            </w:pPr>
+            <w:r>
+              <w:rPr>
+                <w:b/>
+                <w:sz w:val="24"/>
+                <w:szCs w:val="24"/>
+              </w:rPr>
+              <w:t>(Juniors Only)</w:t>
             </w:r>
           </w:p>
         </w:tc>
@@ -2807,6 +3153,24 @@
               <w:t>Wiping down the tables</w:t>
             </w:r>
           </w:p>
+          <w:p>
+            <w:pPr>
+              <w:jc w:val="center"/>
+              <w:rPr>
+                <w:b/>
+                <w:sz w:val="24"/>
+                <w:szCs w:val="24"/>
+              </w:rPr>
+            </w:pPr>
+            <w:r>
+              <w:rPr>
+                <w:b/>
+                <w:sz w:val="24"/>
+                <w:szCs w:val="24"/>
+              </w:rPr>
+              <w:t>(Juniors Only)</w:t>
+            </w:r>
+          </w:p>
         </w:tc>
         <w:tc>
           <w:tcPr>
@@ -2827,7 +3191,7 @@
                 <w:sz w:val="24"/>
                 <w:szCs w:val="24"/>
               </w:rPr>
-              <w:t xml:space="preserve">? pogs </w:t>
+              <w:t>Negotiable</w:t>
             </w:r>
           </w:p>
         </w:tc>
@@ -2956,8 +3320,18 @@
                 <w:sz w:val="24"/>
                 <w:szCs w:val="24"/>
               </w:rPr>
-              <w:t>? Pogs</w:t>
-            </w:r>
+              <w:t xml:space="preserve">? </w:t>
+            </w:r>
+            <w:proofErr w:type="spellStart"/>
+            <w:r>
+              <w:rPr>
+                <w:b/>
+                <w:sz w:val="24"/>
+                <w:szCs w:val="24"/>
+              </w:rPr>
+              <w:t>Pogs</w:t>
+            </w:r>
+            <w:proofErr w:type="spellEnd"/>
           </w:p>
           <w:p>
             <w:pPr>
@@ -3066,6 +3440,7 @@
                 <w:szCs w:val="24"/>
               </w:rPr>
             </w:pPr>
+            <w:proofErr w:type="spellStart"/>
             <w:r>
               <w:rPr>
                 <w:b/>
@@ -3074,6 +3449,7 @@
               </w:rPr>
               <w:t>Pogs</w:t>
             </w:r>
+            <w:proofErr w:type="spellEnd"/>
           </w:p>
           <w:p>
             <w:pPr>
@@ -3131,8 +3507,18 @@
                 <w:sz w:val="24"/>
                 <w:szCs w:val="24"/>
               </w:rPr>
-              <w:t>5 Pogs</w:t>
-            </w:r>
+              <w:t xml:space="preserve">5 </w:t>
+            </w:r>
+            <w:proofErr w:type="spellStart"/>
+            <w:r>
+              <w:rPr>
+                <w:b/>
+                <w:sz w:val="24"/>
+                <w:szCs w:val="24"/>
+              </w:rPr>
+              <w:t>Pogs</w:t>
+            </w:r>
+            <w:proofErr w:type="spellEnd"/>
           </w:p>
           <w:p>
             <w:pPr>
@@ -3201,35 +3587,71 @@
               <w:rPr>
                 <w:b/>
               </w:rPr>
-              <w:t>A unique pog not in</w:t>
-            </w:r>
-          </w:p>
-          <w:p>
-            <w:pPr>
-              <w:jc w:val="center"/>
-              <w:rPr>
-                <w:b/>
-              </w:rPr>
-            </w:pPr>
-            <w:r>
-              <w:rPr>
-                <w:b/>
-              </w:rPr>
-              <w:t>Smith Pog collections</w:t>
-            </w:r>
-          </w:p>
-          <w:p>
-            <w:pPr>
-              <w:jc w:val="center"/>
-              <w:rPr>
-                <w:b/>
-              </w:rPr>
-            </w:pPr>
-            <w:r>
-              <w:rPr>
-                <w:b/>
-              </w:rPr>
-              <w:t>Pog collection challenge</w:t>
+              <w:t xml:space="preserve">A unique </w:t>
+            </w:r>
+            <w:proofErr w:type="spellStart"/>
+            <w:r>
+              <w:rPr>
+                <w:b/>
+              </w:rPr>
+              <w:t>pog</w:t>
+            </w:r>
+            <w:proofErr w:type="spellEnd"/>
+            <w:r>
+              <w:rPr>
+                <w:b/>
+              </w:rPr>
+              <w:t xml:space="preserve"> not in</w:t>
+            </w:r>
+          </w:p>
+          <w:p>
+            <w:pPr>
+              <w:jc w:val="center"/>
+              <w:rPr>
+                <w:b/>
+              </w:rPr>
+            </w:pPr>
+            <w:r>
+              <w:rPr>
+                <w:b/>
+              </w:rPr>
+              <w:t xml:space="preserve">Smith </w:t>
+            </w:r>
+            <w:proofErr w:type="spellStart"/>
+            <w:r>
+              <w:rPr>
+                <w:b/>
+              </w:rPr>
+              <w:t>Pog</w:t>
+            </w:r>
+            <w:proofErr w:type="spellEnd"/>
+            <w:r>
+              <w:rPr>
+                <w:b/>
+              </w:rPr>
+              <w:t xml:space="preserve"> collections</w:t>
+            </w:r>
+          </w:p>
+          <w:p>
+            <w:pPr>
+              <w:jc w:val="center"/>
+              <w:rPr>
+                <w:b/>
+              </w:rPr>
+            </w:pPr>
+            <w:proofErr w:type="spellStart"/>
+            <w:r>
+              <w:rPr>
+                <w:b/>
+              </w:rPr>
+              <w:t>Pog</w:t>
+            </w:r>
+            <w:proofErr w:type="spellEnd"/>
+            <w:r>
+              <w:rPr>
+                <w:b/>
+              </w:rPr>
+              <w:t xml:space="preserve"> collection challenge</w:t>
             </w:r>
             <w:r>
               <w:rPr>
@@ -3249,8 +3671,16 @@
               <w:rPr>
                 <w:b/>
               </w:rPr>
-              <w:t>20 unique cp pogs</w:t>
-            </w:r>
+              <w:t xml:space="preserve">20 unique cp </w:t>
+            </w:r>
+            <w:proofErr w:type="spellStart"/>
+            <w:r>
+              <w:rPr>
+                <w:b/>
+              </w:rPr>
+              <w:t>pogs</w:t>
+            </w:r>
+            <w:proofErr w:type="spellEnd"/>
           </w:p>
         </w:tc>
       </w:tr>
@@ -3277,7 +3707,7 @@
 </file>
 
 <file path=word/endnotes.xml><?xml version="1.0" encoding="utf-8"?>
-<w:endnotes xmlns:wpc="http://schemas.microsoft.com/office/word/2010/wordprocessingCanvas" xmlns:cx="http://schemas.microsoft.com/office/drawing/2014/chartex" xmlns:cx1="http://schemas.microsoft.com/office/drawing/2015/9/8/chartex" xmlns:cx2="http://schemas.microsoft.com/office/drawing/2015/10/21/chartex" xmlns:cx3="http://schemas.microsoft.com/office/drawing/2016/5/9/chartex" xmlns:cx4="http://schemas.microsoft.com/office/drawing/2016/5/10/chartex" xmlns:cx5="http://schemas.microsoft.com/office/drawing/2016/5/11/chartex" xmlns:cx6="http://schemas.microsoft.com/office/drawing/2016/5/12/chartex" xmlns:cx7="http://schemas.microsoft.com/office/drawing/2016/5/13/chartex" xmlns:cx8="http://schemas.microsoft.com/office/drawing/2016/5/14/chartex" xmlns:mc="http://schemas.openxmlformats.org/markup-compatibility/2006" xmlns:aink="http://schemas.microsoft.com/office/drawing/2016/ink" xmlns:am3d="http://schemas.microsoft.com/office/drawing/2017/model3d" xmlns:o="urn:schemas-microsoft-com:office:office" xmlns:oel="http://schemas.microsoft.com/office/2019/extlst" xmlns:r="http://schemas.openxmlformats.org/officeDocument/2006/relationships" xmlns:m="http://schemas.openxmlformats.org/officeDocument/2006/math" xmlns:v="urn:schemas-microsoft-com:vml" xmlns:wp14="http://schemas.microsoft.com/office/word/2010/wordprocessingDrawing" xmlns:wp="http://schemas.openxmlformats.org/drawingml/2006/wordprocessingDrawing" xmlns:w10="urn:schemas-microsoft-com:office:word" xmlns:w="http://schemas.openxmlformats.org/wordprocessingml/2006/main" xmlns:w14="http://schemas.microsoft.com/office/word/2010/wordml" xmlns:w15="http://schemas.microsoft.com/office/word/2012/wordml" xmlns:w16cex="http://schemas.microsoft.com/office/word/2018/wordml/cex" xmlns:w16cid="http://schemas.microsoft.com/office/word/2016/wordml/cid" xmlns:w16="http://schemas.microsoft.com/office/word/2018/wordml" xmlns:w16sdtdh="http://schemas.microsoft.com/office/word/2020/wordml/sdtdatahash" xmlns:w16se="http://schemas.microsoft.com/office/word/2015/wordml/symex" xmlns:wpg="http://schemas.microsoft.com/office/word/2010/wordprocessingGroup" xmlns:wpi="http://schemas.microsoft.com/office/word/2010/wordprocessingInk" xmlns:wne="http://schemas.microsoft.com/office/word/2006/wordml" xmlns:wps="http://schemas.microsoft.com/office/word/2010/wordprocessingShape" mc:Ignorable="w14 w15 w16se w16cid w16 w16cex w16sdtdh wp14">
+<w:endnotes xmlns:wpc="http://schemas.microsoft.com/office/word/2010/wordprocessingCanvas" xmlns:cx="http://schemas.microsoft.com/office/drawing/2014/chartex" xmlns:cx1="http://schemas.microsoft.com/office/drawing/2015/9/8/chartex" xmlns:cx2="http://schemas.microsoft.com/office/drawing/2015/10/21/chartex" xmlns:cx3="http://schemas.microsoft.com/office/drawing/2016/5/9/chartex" xmlns:cx4="http://schemas.microsoft.com/office/drawing/2016/5/10/chartex" xmlns:cx5="http://schemas.microsoft.com/office/drawing/2016/5/11/chartex" xmlns:cx6="http://schemas.microsoft.com/office/drawing/2016/5/12/chartex" xmlns:cx7="http://schemas.microsoft.com/office/drawing/2016/5/13/chartex" xmlns:cx8="http://schemas.microsoft.com/office/drawing/2016/5/14/chartex" xmlns:mc="http://schemas.openxmlformats.org/markup-compatibility/2006" xmlns:aink="http://schemas.microsoft.com/office/drawing/2016/ink" xmlns:am3d="http://schemas.microsoft.com/office/drawing/2017/model3d" xmlns:o="urn:schemas-microsoft-com:office:office" xmlns:r="http://schemas.openxmlformats.org/officeDocument/2006/relationships" xmlns:m="http://schemas.openxmlformats.org/officeDocument/2006/math" xmlns:v="urn:schemas-microsoft-com:vml" xmlns:wp14="http://schemas.microsoft.com/office/word/2010/wordprocessingDrawing" xmlns:wp="http://schemas.openxmlformats.org/drawingml/2006/wordprocessingDrawing" xmlns:w10="urn:schemas-microsoft-com:office:word" xmlns:w="http://schemas.openxmlformats.org/wordprocessingml/2006/main" xmlns:w14="http://schemas.microsoft.com/office/word/2010/wordml" xmlns:w15="http://schemas.microsoft.com/office/word/2012/wordml" xmlns:w16cid="http://schemas.microsoft.com/office/word/2016/wordml/cid" xmlns:w16se="http://schemas.microsoft.com/office/word/2015/wordml/symex" xmlns:wpg="http://schemas.microsoft.com/office/word/2010/wordprocessingGroup" xmlns:wpi="http://schemas.microsoft.com/office/word/2010/wordprocessingInk" xmlns:wne="http://schemas.microsoft.com/office/word/2006/wordml" xmlns:wps="http://schemas.microsoft.com/office/word/2010/wordprocessingShape" mc:Ignorable="w14 w15 w16se w16cid wp14">
   <w:endnote w:type="separator" w:id="-1">
     <w:p>
       <w:pPr>
@@ -3302,7 +3732,7 @@
 </file>
 
 <file path=word/footnotes.xml><?xml version="1.0" encoding="utf-8"?>
-<w:footnotes xmlns:wpc="http://schemas.microsoft.com/office/word/2010/wordprocessingCanvas" xmlns:cx="http://schemas.microsoft.com/office/drawing/2014/chartex" xmlns:cx1="http://schemas.microsoft.com/office/drawing/2015/9/8/chartex" xmlns:cx2="http://schemas.microsoft.com/office/drawing/2015/10/21/chartex" xmlns:cx3="http://schemas.microsoft.com/office/drawing/2016/5/9/chartex" xmlns:cx4="http://schemas.microsoft.com/office/drawing/2016/5/10/chartex" xmlns:cx5="http://schemas.microsoft.com/office/drawing/2016/5/11/chartex" xmlns:cx6="http://schemas.microsoft.com/office/drawing/2016/5/12/chartex" xmlns:cx7="http://schemas.microsoft.com/office/drawing/2016/5/13/chartex" xmlns:cx8="http://schemas.microsoft.com/office/drawing/2016/5/14/chartex" xmlns:mc="http://schemas.openxmlformats.org/markup-compatibility/2006" xmlns:aink="http://schemas.microsoft.com/office/drawing/2016/ink" xmlns:am3d="http://schemas.microsoft.com/office/drawing/2017/model3d" xmlns:o="urn:schemas-microsoft-com:office:office" xmlns:oel="http://schemas.microsoft.com/office/2019/extlst" xmlns:r="http://schemas.openxmlformats.org/officeDocument/2006/relationships" xmlns:m="http://schemas.openxmlformats.org/officeDocument/2006/math" xmlns:v="urn:schemas-microsoft-com:vml" xmlns:wp14="http://schemas.microsoft.com/office/word/2010/wordprocessingDrawing" xmlns:wp="http://schemas.openxmlformats.org/drawingml/2006/wordprocessingDrawing" xmlns:w10="urn:schemas-microsoft-com:office:word" xmlns:w="http://schemas.openxmlformats.org/wordprocessingml/2006/main" xmlns:w14="http://schemas.microsoft.com/office/word/2010/wordml" xmlns:w15="http://schemas.microsoft.com/office/word/2012/wordml" xmlns:w16cex="http://schemas.microsoft.com/office/word/2018/wordml/cex" xmlns:w16cid="http://schemas.microsoft.com/office/word/2016/wordml/cid" xmlns:w16="http://schemas.microsoft.com/office/word/2018/wordml" xmlns:w16sdtdh="http://schemas.microsoft.com/office/word/2020/wordml/sdtdatahash" xmlns:w16se="http://schemas.microsoft.com/office/word/2015/wordml/symex" xmlns:wpg="http://schemas.microsoft.com/office/word/2010/wordprocessingGroup" xmlns:wpi="http://schemas.microsoft.com/office/word/2010/wordprocessingInk" xmlns:wne="http://schemas.microsoft.com/office/word/2006/wordml" xmlns:wps="http://schemas.microsoft.com/office/word/2010/wordprocessingShape" mc:Ignorable="w14 w15 w16se w16cid w16 w16cex w16sdtdh wp14">
+<w:footnotes xmlns:wpc="http://schemas.microsoft.com/office/word/2010/wordprocessingCanvas" xmlns:cx="http://schemas.microsoft.com/office/drawing/2014/chartex" xmlns:cx1="http://schemas.microsoft.com/office/drawing/2015/9/8/chartex" xmlns:cx2="http://schemas.microsoft.com/office/drawing/2015/10/21/chartex" xmlns:cx3="http://schemas.microsoft.com/office/drawing/2016/5/9/chartex" xmlns:cx4="http://schemas.microsoft.com/office/drawing/2016/5/10/chartex" xmlns:cx5="http://schemas.microsoft.com/office/drawing/2016/5/11/chartex" xmlns:cx6="http://schemas.microsoft.com/office/drawing/2016/5/12/chartex" xmlns:cx7="http://schemas.microsoft.com/office/drawing/2016/5/13/chartex" xmlns:cx8="http://schemas.microsoft.com/office/drawing/2016/5/14/chartex" xmlns:mc="http://schemas.openxmlformats.org/markup-compatibility/2006" xmlns:aink="http://schemas.microsoft.com/office/drawing/2016/ink" xmlns:am3d="http://schemas.microsoft.com/office/drawing/2017/model3d" xmlns:o="urn:schemas-microsoft-com:office:office" xmlns:r="http://schemas.openxmlformats.org/officeDocument/2006/relationships" xmlns:m="http://schemas.openxmlformats.org/officeDocument/2006/math" xmlns:v="urn:schemas-microsoft-com:vml" xmlns:wp14="http://schemas.microsoft.com/office/word/2010/wordprocessingDrawing" xmlns:wp="http://schemas.openxmlformats.org/drawingml/2006/wordprocessingDrawing" xmlns:w10="urn:schemas-microsoft-com:office:word" xmlns:w="http://schemas.openxmlformats.org/wordprocessingml/2006/main" xmlns:w14="http://schemas.microsoft.com/office/word/2010/wordml" xmlns:w15="http://schemas.microsoft.com/office/word/2012/wordml" xmlns:w16cid="http://schemas.microsoft.com/office/word/2016/wordml/cid" xmlns:w16se="http://schemas.microsoft.com/office/word/2015/wordml/symex" xmlns:wpg="http://schemas.microsoft.com/office/word/2010/wordprocessingGroup" xmlns:wpi="http://schemas.microsoft.com/office/word/2010/wordprocessingInk" xmlns:wne="http://schemas.microsoft.com/office/word/2006/wordml" xmlns:wps="http://schemas.microsoft.com/office/word/2010/wordprocessingShape" mc:Ignorable="w14 w15 w16se w16cid wp14">
   <w:footnote w:type="separator" w:id="-1">
     <w:p>
       <w:pPr>
@@ -3327,7 +3757,7 @@
 </file>
 
 <file path=word/styles.xml><?xml version="1.0" encoding="utf-8"?>
-<w:styles xmlns:mc="http://schemas.openxmlformats.org/markup-compatibility/2006" xmlns:r="http://schemas.openxmlformats.org/officeDocument/2006/relationships" xmlns:w="http://schemas.openxmlformats.org/wordprocessingml/2006/main" xmlns:w14="http://schemas.microsoft.com/office/word/2010/wordml" xmlns:w15="http://schemas.microsoft.com/office/word/2012/wordml" xmlns:w16cex="http://schemas.microsoft.com/office/word/2018/wordml/cex" xmlns:w16cid="http://schemas.microsoft.com/office/word/2016/wordml/cid" xmlns:w16="http://schemas.microsoft.com/office/word/2018/wordml" xmlns:w16sdtdh="http://schemas.microsoft.com/office/word/2020/wordml/sdtdatahash" xmlns:w16se="http://schemas.microsoft.com/office/word/2015/wordml/symex" mc:Ignorable="w14 w15 w16se w16cid w16 w16cex w16sdtdh">
+<w:styles xmlns:mc="http://schemas.openxmlformats.org/markup-compatibility/2006" xmlns:r="http://schemas.openxmlformats.org/officeDocument/2006/relationships" xmlns:w="http://schemas.openxmlformats.org/wordprocessingml/2006/main" xmlns:w14="http://schemas.microsoft.com/office/word/2010/wordml" xmlns:w15="http://schemas.microsoft.com/office/word/2012/wordml" xmlns:w16cid="http://schemas.microsoft.com/office/word/2016/wordml/cid" xmlns:w16se="http://schemas.microsoft.com/office/word/2015/wordml/symex" mc:Ignorable="w14 w15 w16se w16cid">
   <w:docDefaults>
     <w:rPrDefault>
       <w:rPr>
@@ -3343,7 +3773,7 @@
       </w:pPr>
     </w:pPrDefault>
   </w:docDefaults>
-  <w:latentStyles w:defLockedState="0" w:defUIPriority="99" w:defSemiHidden="0" w:defUnhideWhenUsed="0" w:defQFormat="0" w:count="376">
+  <w:latentStyles w:defLockedState="0" w:defUIPriority="99" w:defSemiHidden="0" w:defUnhideWhenUsed="0" w:defQFormat="0" w:count="375">
     <w:lsdException w:name="Normal" w:uiPriority="0" w:qFormat="1"/>
     <w:lsdException w:name="heading 1" w:uiPriority="9" w:qFormat="1"/>
     <w:lsdException w:name="heading 2" w:semiHidden="1" w:uiPriority="9" w:unhideWhenUsed="1" w:qFormat="1"/>
@@ -3719,7 +4149,6 @@
     <w:lsdException w:name="Smart Hyperlink" w:semiHidden="1" w:unhideWhenUsed="1"/>
     <w:lsdException w:name="Hashtag" w:semiHidden="1" w:unhideWhenUsed="1"/>
     <w:lsdException w:name="Unresolved Mention" w:semiHidden="1" w:unhideWhenUsed="1"/>
-    <w:lsdException w:name="Smart Link" w:semiHidden="1" w:unhideWhenUsed="1"/>
   </w:latentStyles>
   <w:style w:type="paragraph" w:default="1" w:styleId="Normal">
     <w:name w:val="Normal"/>

</xml_diff>